<commit_message>
updated links in week3 docs
</commit_message>
<xml_diff>
--- a/week3/Abuchi_Okeke_Week3.docx
+++ b/week3/Abuchi_Okeke_Week3.docx
@@ -47,27 +47,7 @@
           <w:kern w:val="0"/>
           <w14:ligatures w14:val="none"/>
         </w:rPr>
-        <w:t xml:space="preserve">: </w:t>
-      </w:r>
-      <w:r>
-        <w:rPr>
-          <w:rFonts w:ascii="Times New Roman" w:eastAsia="Times New Roman" w:hAnsi="Times New Roman" w:cs="Times New Roman"/>
-          <w:b/>
-          <w:bCs/>
-          <w:kern w:val="0"/>
-          <w14:ligatures w14:val="none"/>
-        </w:rPr>
-        <w:t>NLTK</w:t>
-      </w:r>
-      <w:r>
-        <w:rPr>
-          <w:rFonts w:ascii="Times New Roman" w:eastAsia="Times New Roman" w:hAnsi="Times New Roman" w:cs="Times New Roman"/>
-          <w:b/>
-          <w:bCs/>
-          <w:kern w:val="0"/>
-          <w14:ligatures w14:val="none"/>
-        </w:rPr>
-        <w:t xml:space="preserve"> (Option 2)</w:t>
+        <w:t>: NLTK (Option 2)</w:t>
       </w:r>
     </w:p>
     <w:p>
@@ -172,48 +152,63 @@
           <w:spacing w:val="-1"/>
           <w:shd w:val="clear" w:color="auto" w:fill="FFFFFF"/>
         </w:rPr>
-        <w:t>January</w:t>
-      </w:r>
-      <w:r>
+        <w:t>January 25th, 2025</w:t>
+      </w:r>
+    </w:p>
+    <w:p>
+      <w:pPr>
+        <w:spacing w:before="100" w:beforeAutospacing="1" w:line="480" w:lineRule="auto"/>
+        <w:jc w:val="center"/>
         <w:rPr>
           <w:rFonts w:ascii="Times New Roman" w:eastAsia="Calibri" w:hAnsi="Times New Roman" w:cs="Times New Roman"/>
           <w:spacing w:val="-1"/>
           <w:shd w:val="clear" w:color="auto" w:fill="FFFFFF"/>
         </w:rPr>
-        <w:t xml:space="preserve"> </w:t>
-      </w:r>
-      <w:r>
+      </w:pPr>
+    </w:p>
+    <w:p>
+      <w:pPr>
+        <w:spacing w:before="100" w:beforeAutospacing="1" w:line="480" w:lineRule="auto"/>
+        <w:jc w:val="center"/>
         <w:rPr>
           <w:rFonts w:ascii="Times New Roman" w:eastAsia="Calibri" w:hAnsi="Times New Roman" w:cs="Times New Roman"/>
           <w:spacing w:val="-1"/>
           <w:shd w:val="clear" w:color="auto" w:fill="FFFFFF"/>
         </w:rPr>
-        <w:t>25</w:t>
-      </w:r>
-      <w:r>
+      </w:pPr>
+    </w:p>
+    <w:p>
+      <w:pPr>
+        <w:spacing w:before="100" w:beforeAutospacing="1" w:line="480" w:lineRule="auto"/>
+        <w:jc w:val="center"/>
         <w:rPr>
           <w:rFonts w:ascii="Times New Roman" w:eastAsia="Calibri" w:hAnsi="Times New Roman" w:cs="Times New Roman"/>
           <w:spacing w:val="-1"/>
           <w:shd w:val="clear" w:color="auto" w:fill="FFFFFF"/>
         </w:rPr>
-        <w:t>t</w:t>
-      </w:r>
-      <w:r>
+      </w:pPr>
+    </w:p>
+    <w:p>
+      <w:pPr>
+        <w:spacing w:before="100" w:beforeAutospacing="1" w:line="480" w:lineRule="auto"/>
+        <w:jc w:val="center"/>
         <w:rPr>
           <w:rFonts w:ascii="Times New Roman" w:eastAsia="Calibri" w:hAnsi="Times New Roman" w:cs="Times New Roman"/>
           <w:spacing w:val="-1"/>
           <w:shd w:val="clear" w:color="auto" w:fill="FFFFFF"/>
         </w:rPr>
-        <w:t>h, 202</w:t>
-      </w:r>
-      <w:r>
+      </w:pPr>
+    </w:p>
+    <w:p>
+      <w:pPr>
+        <w:spacing w:before="100" w:beforeAutospacing="1" w:line="480" w:lineRule="auto"/>
+        <w:jc w:val="center"/>
         <w:rPr>
           <w:rFonts w:ascii="Times New Roman" w:eastAsia="Calibri" w:hAnsi="Times New Roman" w:cs="Times New Roman"/>
           <w:spacing w:val="-1"/>
           <w:shd w:val="clear" w:color="auto" w:fill="FFFFFF"/>
         </w:rPr>
-        <w:t>5</w:t>
-      </w:r>
+      </w:pPr>
     </w:p>
     <w:p>
       <w:pPr>
@@ -272,124 +267,201 @@
     </w:p>
     <w:p>
       <w:pPr>
-        <w:spacing w:before="100" w:beforeAutospacing="1" w:line="480" w:lineRule="auto"/>
-        <w:jc w:val="center"/>
-        <w:rPr>
-          <w:rFonts w:ascii="Times New Roman" w:eastAsia="Calibri" w:hAnsi="Times New Roman" w:cs="Times New Roman"/>
-          <w:spacing w:val="-1"/>
-          <w:shd w:val="clear" w:color="auto" w:fill="FFFFFF"/>
-        </w:rPr>
-      </w:pPr>
-    </w:p>
-    <w:p>
-      <w:pPr>
-        <w:spacing w:before="100" w:beforeAutospacing="1" w:line="480" w:lineRule="auto"/>
-        <w:jc w:val="center"/>
-        <w:rPr>
-          <w:rFonts w:ascii="Times New Roman" w:eastAsia="Calibri" w:hAnsi="Times New Roman" w:cs="Times New Roman"/>
-          <w:spacing w:val="-1"/>
-          <w:shd w:val="clear" w:color="auto" w:fill="FFFFFF"/>
-        </w:rPr>
-      </w:pPr>
-    </w:p>
-    <w:p>
-      <w:pPr>
-        <w:spacing w:before="100" w:beforeAutospacing="1" w:line="480" w:lineRule="auto"/>
-        <w:jc w:val="center"/>
-        <w:rPr>
-          <w:rFonts w:ascii="Times New Roman" w:eastAsia="Calibri" w:hAnsi="Times New Roman" w:cs="Times New Roman"/>
-          <w:spacing w:val="-1"/>
-          <w:shd w:val="clear" w:color="auto" w:fill="FFFFFF"/>
-        </w:rPr>
-      </w:pPr>
-    </w:p>
-    <w:p>
-      <w:pPr>
-        <w:spacing w:before="100" w:beforeAutospacing="1" w:line="480" w:lineRule="auto"/>
-        <w:jc w:val="center"/>
-        <w:rPr>
-          <w:rFonts w:ascii="Times New Roman" w:eastAsia="Calibri" w:hAnsi="Times New Roman" w:cs="Times New Roman"/>
-          <w:spacing w:val="-1"/>
-          <w:shd w:val="clear" w:color="auto" w:fill="FFFFFF"/>
-        </w:rPr>
-      </w:pPr>
-    </w:p>
-    <w:p>
-      <w:pPr>
-        <w:spacing w:before="100" w:beforeAutospacing="1" w:line="480" w:lineRule="auto"/>
-        <w:jc w:val="center"/>
-        <w:rPr>
-          <w:rFonts w:ascii="Times New Roman" w:eastAsia="Calibri" w:hAnsi="Times New Roman" w:cs="Times New Roman"/>
-          <w:spacing w:val="-1"/>
-          <w:shd w:val="clear" w:color="auto" w:fill="FFFFFF"/>
-        </w:rPr>
-      </w:pPr>
-    </w:p>
-    <w:p>
-      <w:pPr>
         <w:pStyle w:val="NormalWeb"/>
         <w:spacing w:line="480" w:lineRule="auto"/>
         <w:ind w:firstLine="720"/>
       </w:pPr>
       <w:r>
         <w:lastRenderedPageBreak/>
-        <w:t>Through my exploration of NLP techniques using NLTK</w:t>
-      </w:r>
-      <w:r>
-        <w:t xml:space="preserve"> </w:t>
-      </w:r>
-      <w:r>
-        <w:t>(Jablonski, n.d.)</w:t>
-      </w:r>
-      <w:r>
-        <w:t>, I gained hands-on experience in tokenization, stop</w:t>
-      </w:r>
-      <w:r>
-        <w:t>-</w:t>
-      </w:r>
-      <w:r>
-        <w:t>word filtering, stemming, lemmatization, part-of-speech tagging, and named entity recognition (NER). I learned how these techniques work together to process and analyze unstructured text effectively. For instance, tokenization breaks text into manageable units, while filtering stop words improves focus on meaningful content. Stemming and lemmatization simplify words, and POS tagging provides grammatical insights. NER identifies key entities like names or locations, making these techniques invaluable across industries.</w:t>
-      </w:r>
-    </w:p>
-    <w:p>
-      <w:pPr>
-        <w:pStyle w:val="NormalWeb"/>
-        <w:spacing w:line="480" w:lineRule="auto"/>
-        <w:ind w:left="720" w:hanging="720"/>
-      </w:pPr>
-      <w:r>
-        <w:t xml:space="preserve">You can view my Python notebook for this tutorial on </w:t>
-      </w:r>
-      <w:hyperlink r:id="rId4" w:tgtFrame="_new" w:history="1">
+        <w:t>Through my exploration of NLP techniques using NLTK (Jablonski, n.d.), I gained hands-on experience in tokenization, stop-word filtering, stemming, lemmatization, part-of-speech tagging, and named entity recognition (NER). I learned how these techniques work together to process and analyze unstructured text effectively. For instance, tokenization breaks text into manageable units, while filtering stop words improves focus on meaningful content. Stemming and lemmatization simplify words, and POS tagging provides grammatical insights. NER identifies key entities like names or locations, making these techniques invaluable across industries.</w:t>
+      </w:r>
+    </w:p>
+    <w:p>
+      <w:pPr>
+        <w:shd w:val="clear" w:color="auto" w:fill="FFFFFF"/>
+        <w:textAlignment w:val="baseline"/>
+        <w:rPr>
+          <w:rFonts w:ascii="Times New Roman" w:hAnsi="Times New Roman" w:cs="Times New Roman"/>
+        </w:rPr>
+      </w:pPr>
+      <w:r>
+        <w:rPr>
+          <w:rFonts w:ascii="Times New Roman" w:hAnsi="Times New Roman" w:cs="Times New Roman"/>
+        </w:rPr>
+        <w:t xml:space="preserve">You can view my Python notebook for this tutorial </w:t>
+      </w:r>
+      <w:r>
+        <w:rPr>
+          <w:rFonts w:ascii="Times New Roman" w:hAnsi="Times New Roman" w:cs="Times New Roman"/>
+        </w:rPr>
+        <w:t>using the links below:</w:t>
+      </w:r>
+    </w:p>
+    <w:p>
+      <w:pPr>
+        <w:shd w:val="clear" w:color="auto" w:fill="FFFFFF"/>
+        <w:textAlignment w:val="baseline"/>
+        <w:rPr>
+          <w:rFonts w:ascii="Times New Roman" w:hAnsi="Times New Roman" w:cs="Times New Roman"/>
+          <w:color w:val="000000"/>
+        </w:rPr>
+      </w:pPr>
+      <w:r>
+        <w:rPr>
+          <w:rFonts w:ascii="Times New Roman" w:hAnsi="Times New Roman" w:cs="Times New Roman"/>
+        </w:rPr>
+        <w:br/>
+      </w:r>
+      <w:r>
+        <w:rPr>
+          <w:rFonts w:ascii="Times New Roman" w:hAnsi="Times New Roman" w:cs="Times New Roman"/>
+          <w:b/>
+          <w:bCs/>
+          <w:color w:val="000000"/>
+        </w:rPr>
+        <w:t xml:space="preserve">My </w:t>
+      </w:r>
+      <w:r>
+        <w:rPr>
+          <w:rFonts w:ascii="Times New Roman" w:hAnsi="Times New Roman" w:cs="Times New Roman"/>
+          <w:b/>
+          <w:bCs/>
+          <w:color w:val="000000"/>
+        </w:rPr>
+        <w:t>G</w:t>
+      </w:r>
+      <w:r>
+        <w:rPr>
+          <w:rFonts w:ascii="Times New Roman" w:hAnsi="Times New Roman" w:cs="Times New Roman"/>
+          <w:b/>
+          <w:bCs/>
+          <w:color w:val="000000"/>
+        </w:rPr>
+        <w:t>ithub</w:t>
+      </w:r>
+      <w:r>
+        <w:rPr>
+          <w:rFonts w:ascii="Times New Roman" w:hAnsi="Times New Roman" w:cs="Times New Roman"/>
+          <w:color w:val="000000"/>
+        </w:rPr>
+        <w:t>: </w:t>
+      </w:r>
+      <w:hyperlink r:id="rId4" w:tgtFrame="_blank" w:tooltip="https://github.com/Buchiexplores/MSAI-532/blob/main/week3/NLTK_Tutorial.ipynb" w:history="1">
         <w:r>
           <w:rPr>
             <w:rStyle w:val="Hyperlink"/>
+            <w:rFonts w:ascii="Times New Roman" w:hAnsi="Times New Roman" w:cs="Times New Roman"/>
+            <w:bdr w:val="none" w:sz="0" w:space="0" w:color="auto" w:frame="1"/>
           </w:rPr>
-          <w:t xml:space="preserve">Google </w:t>
+          <w:t>https://github.com/Buchiexplores/MSAI-532/blob/main/week3/NL</w:t>
         </w:r>
-        <w:proofErr w:type="spellStart"/>
         <w:r>
           <w:rPr>
             <w:rStyle w:val="Hyperlink"/>
+            <w:rFonts w:ascii="Times New Roman" w:hAnsi="Times New Roman" w:cs="Times New Roman"/>
+            <w:bdr w:val="none" w:sz="0" w:space="0" w:color="auto" w:frame="1"/>
           </w:rPr>
-          <w:t>Colab</w:t>
+          <w:t>T</w:t>
         </w:r>
-        <w:proofErr w:type="spellEnd"/>
-      </w:hyperlink>
-      <w:r>
-        <w:t xml:space="preserve"> or access the code on my </w:t>
-      </w:r>
-      <w:hyperlink r:id="rId5" w:tgtFrame="_new" w:history="1">
         <w:r>
           <w:rPr>
             <w:rStyle w:val="Hyperlink"/>
+            <w:rFonts w:ascii="Times New Roman" w:hAnsi="Times New Roman" w:cs="Times New Roman"/>
+            <w:bdr w:val="none" w:sz="0" w:space="0" w:color="auto" w:frame="1"/>
           </w:rPr>
-          <w:t>GitHub repository</w:t>
+          <w:t>K_Tutorial.ipynb</w:t>
         </w:r>
       </w:hyperlink>
-      <w:r>
-        <w:t>.</w:t>
-      </w:r>
+    </w:p>
+    <w:p>
+      <w:pPr>
+        <w:shd w:val="clear" w:color="auto" w:fill="FFFFFF"/>
+        <w:textAlignment w:val="baseline"/>
+        <w:rPr>
+          <w:rFonts w:ascii="Times New Roman" w:hAnsi="Times New Roman" w:cs="Times New Roman"/>
+          <w:color w:val="000000"/>
+        </w:rPr>
+      </w:pPr>
+    </w:p>
+    <w:p>
+      <w:pPr>
+        <w:shd w:val="clear" w:color="auto" w:fill="FFFFFF"/>
+        <w:textAlignment w:val="baseline"/>
+        <w:rPr>
+          <w:rFonts w:ascii="Times New Roman" w:hAnsi="Times New Roman" w:cs="Times New Roman"/>
+          <w:color w:val="000000"/>
+        </w:rPr>
+      </w:pPr>
+      <w:r>
+        <w:rPr>
+          <w:rFonts w:ascii="Times New Roman" w:hAnsi="Times New Roman" w:cs="Times New Roman"/>
+          <w:b/>
+          <w:bCs/>
+          <w:color w:val="000000"/>
+        </w:rPr>
+        <w:t>Google</w:t>
+      </w:r>
+      <w:r>
+        <w:rPr>
+          <w:rFonts w:ascii="Times New Roman" w:hAnsi="Times New Roman" w:cs="Times New Roman"/>
+          <w:b/>
+          <w:bCs/>
+          <w:color w:val="000000"/>
+        </w:rPr>
+        <w:t xml:space="preserve"> </w:t>
+      </w:r>
+      <w:r>
+        <w:rPr>
+          <w:rFonts w:ascii="Times New Roman" w:hAnsi="Times New Roman" w:cs="Times New Roman"/>
+          <w:b/>
+          <w:bCs/>
+          <w:color w:val="000000"/>
+        </w:rPr>
+        <w:t>Colab:</w:t>
+      </w:r>
+      <w:r>
+        <w:rPr>
+          <w:rFonts w:ascii="Times New Roman" w:hAnsi="Times New Roman" w:cs="Times New Roman"/>
+          <w:color w:val="000000"/>
+        </w:rPr>
+        <w:t> </w:t>
+      </w:r>
+      <w:hyperlink r:id="rId5" w:tgtFrame="_blank" w:tooltip="https://colab.research.google.com/drive/1Tkau5vSu7wN7uMt_k_M7PkqVKrQU4Gnx?usp=sharing" w:history="1">
+        <w:r>
+          <w:rPr>
+            <w:rStyle w:val="Hyperlink"/>
+            <w:rFonts w:ascii="Times New Roman" w:hAnsi="Times New Roman" w:cs="Times New Roman"/>
+            <w:bdr w:val="none" w:sz="0" w:space="0" w:color="auto" w:frame="1"/>
+          </w:rPr>
+          <w:t>https://colab.re</w:t>
+        </w:r>
+        <w:r>
+          <w:rPr>
+            <w:rStyle w:val="Hyperlink"/>
+            <w:rFonts w:ascii="Times New Roman" w:hAnsi="Times New Roman" w:cs="Times New Roman"/>
+            <w:bdr w:val="none" w:sz="0" w:space="0" w:color="auto" w:frame="1"/>
+          </w:rPr>
+          <w:t>s</w:t>
+        </w:r>
+        <w:r>
+          <w:rPr>
+            <w:rStyle w:val="Hyperlink"/>
+            <w:rFonts w:ascii="Times New Roman" w:hAnsi="Times New Roman" w:cs="Times New Roman"/>
+            <w:bdr w:val="none" w:sz="0" w:space="0" w:color="auto" w:frame="1"/>
+          </w:rPr>
+          <w:t>earch.google.com/drive/1Tkau5vSu7wN7uMt_k_M7PkqVKrQU4Gnx?usp=sharing</w:t>
+        </w:r>
+      </w:hyperlink>
+    </w:p>
+    <w:p>
+      <w:pPr>
+        <w:shd w:val="clear" w:color="auto" w:fill="FFFFFF"/>
+        <w:textAlignment w:val="baseline"/>
+        <w:rPr>
+          <w:rFonts w:ascii="Times New Roman" w:hAnsi="Times New Roman" w:cs="Times New Roman"/>
+          <w:color w:val="000000"/>
+        </w:rPr>
+      </w:pPr>
     </w:p>
     <w:p>
       <w:pPr>
@@ -461,7 +533,6 @@
       <w:pPr>
         <w:pStyle w:val="NormalWeb"/>
         <w:spacing w:line="480" w:lineRule="auto"/>
-        <w:ind w:left="720" w:hanging="720"/>
         <w:rPr>
           <w:b/>
           <w:bCs/>
@@ -472,18 +543,6 @@
       <w:pPr>
         <w:pStyle w:val="NormalWeb"/>
         <w:spacing w:line="480" w:lineRule="auto"/>
-        <w:ind w:left="720" w:hanging="720"/>
-        <w:rPr>
-          <w:b/>
-          <w:bCs/>
-        </w:rPr>
-      </w:pPr>
-    </w:p>
-    <w:p>
-      <w:pPr>
-        <w:pStyle w:val="NormalWeb"/>
-        <w:spacing w:line="480" w:lineRule="auto"/>
-        <w:ind w:left="720" w:hanging="720"/>
         <w:rPr>
           <w:b/>
           <w:bCs/>
@@ -561,7 +620,13 @@
         </w:rPr>
       </w:pPr>
     </w:p>
-    <w:p/>
+    <w:p>
+      <w:pPr>
+        <w:rPr>
+          <w:rFonts w:ascii="Times New Roman" w:hAnsi="Times New Roman" w:cs="Times New Roman"/>
+        </w:rPr>
+      </w:pPr>
+    </w:p>
     <w:sectPr>
       <w:pgSz w:w="12240" w:h="15840"/>
       <w:pgMar w:top="1440" w:right="1440" w:bottom="1440" w:left="1440" w:header="720" w:footer="720" w:gutter="0"/>
@@ -1036,6 +1101,18 @@
       <w:shd w:val="clear" w:color="auto" w:fill="E1DFDD"/>
     </w:rPr>
   </w:style>
+  <w:style w:type="character" w:styleId="FollowedHyperlink">
+    <w:name w:val="FollowedHyperlink"/>
+    <w:basedOn w:val="DefaultParagraphFont"/>
+    <w:uiPriority w:val="99"/>
+    <w:semiHidden/>
+    <w:unhideWhenUsed/>
+    <w:rsid w:val="00F94EF1"/>
+    <w:rPr>
+      <w:color w:val="954F72" w:themeColor="followedHyperlink"/>
+      <w:u w:val="single"/>
+    </w:rPr>
+  </w:style>
 </w:styles>
 </file>
 

</xml_diff>